<commit_message>
Piccole modifiche Tir e Tcs by vincenzo
</commit_message>
<xml_diff>
--- a/Test/NC09_TSR_ver.1.docx
+++ b/Test/NC09_TSR_ver.1.docx
@@ -3754,7 +3754,7 @@
           <w:sz w:val="24"/>
           <w:szCs w:val="24"/>
         </w:rPr>
-        <w:t>.</w:t>
+        <w:t xml:space="preserve"> e il plugin Jacoco per calcolarne il totale.</w:t>
       </w:r>
     </w:p>
     <w:p>
@@ -4305,45 +4305,36 @@
           <w:color w:val="000000" w:themeColor="text1"/>
           <w:sz w:val="24"/>
           <w:szCs w:val="24"/>
-          <w:lang w:val="en-GB" w:eastAsia="en-US"/>
-        </w:rPr>
-      </w:pPr>
-      <w:r>
-        <w:rPr>
-          <w:color w:val="000000" w:themeColor="text1"/>
-          <w:sz w:val="24"/>
-          <w:szCs w:val="24"/>
-          <w:lang w:val="en-GB" w:eastAsia="en-US"/>
-        </w:rPr>
-        <w:t>//foto t</w:t>
-      </w:r>
-      <w:r>
-        <w:rPr>
-          <w:color w:val="000000" w:themeColor="text1"/>
-          <w:sz w:val="24"/>
-          <w:szCs w:val="24"/>
-          <w:lang w:val="en-GB" w:eastAsia="en-US"/>
-        </w:rPr>
-        <w:t>est</w:t>
+          <w:lang w:eastAsia="en-US"/>
+        </w:rPr>
+      </w:pPr>
+      <w:r>
+        <w:rPr>
+          <w:color w:val="000000" w:themeColor="text1"/>
+          <w:sz w:val="24"/>
+          <w:szCs w:val="24"/>
+          <w:lang w:eastAsia="en-US"/>
+        </w:rPr>
+        <w:t>//foto test</w:t>
       </w:r>
     </w:p>
     <w:p>
       <w:pPr>
         <w:pStyle w:val="Titolo1"/>
         <w:rPr>
-          <w:lang w:val="en-GB" w:eastAsia="en-US"/>
+          <w:lang w:eastAsia="en-US"/>
         </w:rPr>
       </w:pPr>
       <w:bookmarkStart w:id="22" w:name="_Toc62903115"/>
       <w:r>
         <w:rPr>
-          <w:lang w:val="en-GB" w:eastAsia="en-US"/>
+          <w:lang w:eastAsia="en-US"/>
         </w:rPr>
         <w:t>6</w:t>
       </w:r>
       <w:r>
         <w:rPr>
-          <w:lang w:val="en-GB" w:eastAsia="en-US"/>
+          <w:lang w:eastAsia="en-US"/>
         </w:rPr>
         <w:t>. Passed test cases</w:t>
       </w:r>
@@ -12129,6 +12120,19 @@
 </file>
 
 <file path=customXml/item3.xml><?xml version="1.0" encoding="utf-8"?>
+<?mso-contentType ?>
+<FormTemplates xmlns="http://schemas.microsoft.com/sharepoint/v3/contenttype/forms">
+  <Display>DocumentLibraryForm</Display>
+  <Edit>DocumentLibraryForm</Edit>
+  <New>DocumentLibraryForm</New>
+</FormTemplates>
+</file>
+
+<file path=customXml/item4.xml><?xml version="1.0" encoding="utf-8"?>
+<b:Sources xmlns:b="http://schemas.openxmlformats.org/officeDocument/2006/bibliography" SelectedStyle="\apasixtheditionofficeonline.xsl" StyleName="APA" Version="6"/>
+</file>
+
+<file path=customXml/item5.xml><?xml version="1.0" encoding="utf-8"?>
 <ct:contentTypeSchema xmlns:ct="http://schemas.microsoft.com/office/2006/metadata/contentType" xmlns:ma="http://schemas.microsoft.com/office/2006/metadata/properties/metaAttributes" ct:_="" ma:_="" ma:contentTypeName="Documento" ma:contentTypeID="0x010100840053E01BAC1847A33C5CEC6AC3E775" ma:contentTypeVersion="6" ma:contentTypeDescription="Creare un nuovo documento." ma:contentTypeScope="" ma:versionID="57b0dcc9f6eb1763dd72ab6fe9c9e81e">
   <xsd:schema xmlns:xsd="http://www.w3.org/2001/XMLSchema" xmlns:xs="http://www.w3.org/2001/XMLSchema" xmlns:p="http://schemas.microsoft.com/office/2006/metadata/properties" xmlns:ns2="74079e45-7f65-4138-97dc-157eadf0f424" targetNamespace="http://schemas.microsoft.com/office/2006/metadata/properties" ma:root="true" ma:fieldsID="873e157d534e492989b59cf24606d719" ns2:_="">
     <xsd:import namespace="74079e45-7f65-4138-97dc-157eadf0f424"/>
@@ -12286,19 +12290,6 @@
 </ct:contentTypeSchema>
 </file>
 
-<file path=customXml/item4.xml><?xml version="1.0" encoding="utf-8"?>
-<b:Sources xmlns:b="http://schemas.openxmlformats.org/officeDocument/2006/bibliography" SelectedStyle="\apasixtheditionofficeonline.xsl" StyleName="APA" Version="6"/>
-</file>
-
-<file path=customXml/item5.xml><?xml version="1.0" encoding="utf-8"?>
-<?mso-contentType ?>
-<FormTemplates xmlns="http://schemas.microsoft.com/sharepoint/v3/contenttype/forms">
-  <Display>DocumentLibraryForm</Display>
-  <Edit>DocumentLibraryForm</Edit>
-  <New>DocumentLibraryForm</New>
-</FormTemplates>
-</file>
-
 <file path=customXml/itemProps1.xml><?xml version="1.0" encoding="utf-8"?>
 <ds:datastoreItem xmlns:ds="http://schemas.openxmlformats.org/officeDocument/2006/customXml" ds:itemID="{55AF091B-3C7A-41E3-B477-F2FDAA23CFDA}">
   <ds:schemaRefs>
@@ -12317,6 +12308,22 @@
 </file>
 
 <file path=customXml/itemProps3.xml><?xml version="1.0" encoding="utf-8"?>
+<ds:datastoreItem xmlns:ds="http://schemas.openxmlformats.org/officeDocument/2006/customXml" ds:itemID="{08640AF7-34B6-48E9-8C2A-C480C5D3D602}">
+  <ds:schemaRefs>
+    <ds:schemaRef ds:uri="http://schemas.microsoft.com/sharepoint/v3/contenttype/forms"/>
+  </ds:schemaRefs>
+</ds:datastoreItem>
+</file>
+
+<file path=customXml/itemProps4.xml><?xml version="1.0" encoding="utf-8"?>
+<ds:datastoreItem xmlns:ds="http://schemas.openxmlformats.org/officeDocument/2006/customXml" ds:itemID="{B009ADF1-36D5-4F11-8B27-0E70A61131BE}">
+  <ds:schemaRefs>
+    <ds:schemaRef ds:uri="http://schemas.openxmlformats.org/officeDocument/2006/bibliography"/>
+  </ds:schemaRefs>
+</ds:datastoreItem>
+</file>
+
+<file path=customXml/itemProps5.xml><?xml version="1.0" encoding="utf-8"?>
 <ds:datastoreItem xmlns:ds="http://schemas.openxmlformats.org/officeDocument/2006/customXml" ds:itemID="{DEF1F08F-7FAD-494A-A181-358746C6C4FA}">
   <ds:schemaRefs>
     <ds:schemaRef ds:uri="http://schemas.microsoft.com/office/2006/metadata/contentType"/>
@@ -12332,20 +12339,4 @@
     <ds:schemaRef ds:uri="http://schemas.microsoft.com/internal/obd"/>
   </ds:schemaRefs>
 </ds:datastoreItem>
-</file>
-
-<file path=customXml/itemProps4.xml><?xml version="1.0" encoding="utf-8"?>
-<ds:datastoreItem xmlns:ds="http://schemas.openxmlformats.org/officeDocument/2006/customXml" ds:itemID="{B009ADF1-36D5-4F11-8B27-0E70A61131BE}">
-  <ds:schemaRefs>
-    <ds:schemaRef ds:uri="http://schemas.openxmlformats.org/officeDocument/2006/bibliography"/>
-  </ds:schemaRefs>
-</ds:datastoreItem>
-</file>
-
-<file path=customXml/itemProps5.xml><?xml version="1.0" encoding="utf-8"?>
-<ds:datastoreItem xmlns:ds="http://schemas.openxmlformats.org/officeDocument/2006/customXml" ds:itemID="{08640AF7-34B6-48E9-8C2A-C480C5D3D602}">
-  <ds:schemaRefs>
-    <ds:schemaRef ds:uri="http://schemas.microsoft.com/sharepoint/v3/contenttype/forms"/>
-  </ds:schemaRefs>
-</ds:datastoreItem>
 </file>
</xml_diff>

<commit_message>
aggiornamento foto jacoco nel tsr
</commit_message>
<xml_diff>
--- a/Test/NC09_TSR_ver.1.docx
+++ b/Test/NC09_TSR_ver.1.docx
@@ -202,6 +202,7 @@
                                   </w:sdtPr>
                                   <w:sdtEndPr/>
                                   <w:sdtContent>
+                                    <w:proofErr w:type="spellStart"/>
                                     <w:r>
                                       <w:rPr>
                                         <w:color w:val="1F4E79"/>
@@ -211,6 +212,7 @@
                                       </w:rPr>
                                       <w:t>NewDM</w:t>
                                     </w:r>
+                                    <w:proofErr w:type="spellEnd"/>
                                   </w:sdtContent>
                                 </w:sdt>
                               </w:p>
@@ -292,6 +294,7 @@
                                   </w:sdtPr>
                                   <w:sdtEndPr/>
                                   <w:sdtContent>
+                                    <w:proofErr w:type="spellStart"/>
                                     <w:r>
                                       <w:rPr>
                                         <w:b/>
@@ -303,6 +306,7 @@
                                       </w:rPr>
                                       <w:t>NewDM</w:t>
                                     </w:r>
+                                    <w:proofErr w:type="spellEnd"/>
                                   </w:sdtContent>
                                 </w:sdt>
                               </w:p>
@@ -505,6 +509,7 @@
                             </w:sdtPr>
                             <w:sdtEndPr/>
                             <w:sdtContent>
+                              <w:proofErr w:type="spellStart"/>
                               <w:r>
                                 <w:rPr>
                                   <w:color w:val="1F4E79"/>
@@ -514,6 +519,7 @@
                                 </w:rPr>
                                 <w:t>NewDM</w:t>
                               </w:r>
+                              <w:proofErr w:type="spellEnd"/>
                             </w:sdtContent>
                           </w:sdt>
                         </w:p>
@@ -595,6 +601,7 @@
                             </w:sdtPr>
                             <w:sdtEndPr/>
                             <w:sdtContent>
+                              <w:proofErr w:type="spellStart"/>
                               <w:r>
                                 <w:rPr>
                                   <w:b/>
@@ -606,6 +613,7 @@
                                 </w:rPr>
                                 <w:t>NewDM</w:t>
                               </w:r>
+                              <w:proofErr w:type="spellEnd"/>
                             </w:sdtContent>
                           </w:sdt>
                         </w:p>
@@ -1524,6 +1532,7 @@
           <w:bookmarkStart w:id="6" w:name="_Toc61790202"/>
           <w:bookmarkStart w:id="7" w:name="_Toc62131809"/>
           <w:bookmarkStart w:id="8" w:name="_Toc62903101"/>
+          <w:proofErr w:type="spellStart"/>
           <w:r>
             <w:rPr>
               <w:rFonts w:ascii="Century Gothic" w:eastAsia="Droid Sans" w:hAnsi="Century Gothic" w:cs="Times New Roman"/>
@@ -1535,6 +1544,7 @@
             </w:rPr>
             <w:t>Revision</w:t>
           </w:r>
+          <w:proofErr w:type="spellEnd"/>
           <w:r>
             <w:rPr>
               <w:rFonts w:ascii="Century Gothic" w:eastAsia="Droid Sans" w:hAnsi="Century Gothic" w:cs="Times New Roman"/>
@@ -2974,6 +2984,7 @@
         </w:rPr>
         <w:t xml:space="preserve"> </w:t>
       </w:r>
+      <w:proofErr w:type="spellStart"/>
       <w:r>
         <w:rPr>
           <w:color w:val="000000" w:themeColor="text1"/>
@@ -2982,6 +2993,7 @@
         </w:rPr>
         <w:t>Specification</w:t>
       </w:r>
+      <w:proofErr w:type="spellEnd"/>
       <w:r>
         <w:rPr>
           <w:color w:val="000000" w:themeColor="text1"/>
@@ -3017,6 +3029,7 @@
         </w:rPr>
         <w:t xml:space="preserve">È necessario fornire un report significativo delle attività di testing svolte in precedenza in modo da poter mettere a conoscenza chi usufruirà di </w:t>
       </w:r>
+      <w:proofErr w:type="spellStart"/>
       <w:r>
         <w:rPr>
           <w:color w:val="000000" w:themeColor="text1"/>
@@ -3025,13 +3038,32 @@
         </w:rPr>
         <w:t>NewDM</w:t>
       </w:r>
-      <w:r>
-        <w:rPr>
-          <w:color w:val="000000" w:themeColor="text1"/>
-          <w:sz w:val="24"/>
-          <w:szCs w:val="24"/>
-        </w:rPr>
-        <w:t xml:space="preserve"> di eventuali failure o bug nel sistema.</w:t>
+      <w:proofErr w:type="spellEnd"/>
+      <w:r>
+        <w:rPr>
+          <w:color w:val="000000" w:themeColor="text1"/>
+          <w:sz w:val="24"/>
+          <w:szCs w:val="24"/>
+        </w:rPr>
+        <w:t xml:space="preserve"> di eventuali </w:t>
+      </w:r>
+      <w:proofErr w:type="spellStart"/>
+      <w:r>
+        <w:rPr>
+          <w:color w:val="000000" w:themeColor="text1"/>
+          <w:sz w:val="24"/>
+          <w:szCs w:val="24"/>
+        </w:rPr>
+        <w:t>failure</w:t>
+      </w:r>
+      <w:proofErr w:type="spellEnd"/>
+      <w:r>
+        <w:rPr>
+          <w:color w:val="000000" w:themeColor="text1"/>
+          <w:sz w:val="24"/>
+          <w:szCs w:val="24"/>
+        </w:rPr>
+        <w:t xml:space="preserve"> o bug nel sistema.</w:t>
       </w:r>
     </w:p>
     <w:p>
@@ -3050,7 +3082,25 @@
           <w:sz w:val="24"/>
           <w:szCs w:val="24"/>
         </w:rPr>
-        <w:t>I risultati dei test di sistema effettuati attraverso l’utilizzo del tool Katalon Studio, sono riportati all’interno del documento Test</w:t>
+        <w:t xml:space="preserve">I risultati dei test di sistema effettuati attraverso l’utilizzo del tool </w:t>
+      </w:r>
+      <w:proofErr w:type="spellStart"/>
+      <w:r>
+        <w:rPr>
+          <w:color w:val="000000" w:themeColor="text1"/>
+          <w:sz w:val="24"/>
+          <w:szCs w:val="24"/>
+        </w:rPr>
+        <w:t>Katalon</w:t>
+      </w:r>
+      <w:proofErr w:type="spellEnd"/>
+      <w:r>
+        <w:rPr>
+          <w:color w:val="000000" w:themeColor="text1"/>
+          <w:sz w:val="24"/>
+          <w:szCs w:val="24"/>
+        </w:rPr>
+        <w:t xml:space="preserve"> Studio, sono riportati all’interno del documento Test</w:t>
       </w:r>
       <w:r>
         <w:rPr>
@@ -3060,6 +3110,7 @@
         </w:rPr>
         <w:t xml:space="preserve"> </w:t>
       </w:r>
+      <w:proofErr w:type="spellStart"/>
       <w:r>
         <w:rPr>
           <w:color w:val="000000" w:themeColor="text1"/>
@@ -3068,6 +3119,7 @@
         </w:rPr>
         <w:t>Execution</w:t>
       </w:r>
+      <w:proofErr w:type="spellEnd"/>
       <w:r>
         <w:rPr>
           <w:color w:val="000000" w:themeColor="text1"/>
@@ -3140,7 +3192,43 @@
           <w:sz w:val="24"/>
           <w:szCs w:val="24"/>
         </w:rPr>
-        <w:t>Test Case Integration Document: Il Test Case Integration Document riassume come verrà effettuato il testi</w:t>
+        <w:t xml:space="preserve">Test Case Integration </w:t>
+      </w:r>
+      <w:proofErr w:type="spellStart"/>
+      <w:r>
+        <w:rPr>
+          <w:color w:val="000000" w:themeColor="text1"/>
+          <w:sz w:val="24"/>
+          <w:szCs w:val="24"/>
+        </w:rPr>
+        <w:t>Document</w:t>
+      </w:r>
+      <w:proofErr w:type="spellEnd"/>
+      <w:r>
+        <w:rPr>
+          <w:color w:val="000000" w:themeColor="text1"/>
+          <w:sz w:val="24"/>
+          <w:szCs w:val="24"/>
+        </w:rPr>
+        <w:t xml:space="preserve">: Il Test Case Integration </w:t>
+      </w:r>
+      <w:proofErr w:type="spellStart"/>
+      <w:r>
+        <w:rPr>
+          <w:color w:val="000000" w:themeColor="text1"/>
+          <w:sz w:val="24"/>
+          <w:szCs w:val="24"/>
+        </w:rPr>
+        <w:t>Document</w:t>
+      </w:r>
+      <w:proofErr w:type="spellEnd"/>
+      <w:r>
+        <w:rPr>
+          <w:color w:val="000000" w:themeColor="text1"/>
+          <w:sz w:val="24"/>
+          <w:szCs w:val="24"/>
+        </w:rPr>
+        <w:t xml:space="preserve"> riassume come verrà effettuato il testi</w:t>
       </w:r>
       <w:r>
         <w:rPr>
@@ -3172,7 +3260,43 @@
           <w:sz w:val="24"/>
           <w:szCs w:val="24"/>
         </w:rPr>
-        <w:t>Test Case Specification: Il Test Case Specification riassume quale scenario sarà testato, come verranno effettuati i test e quanto spesso.</w:t>
+        <w:t xml:space="preserve">Test Case </w:t>
+      </w:r>
+      <w:proofErr w:type="spellStart"/>
+      <w:r>
+        <w:rPr>
+          <w:color w:val="000000" w:themeColor="text1"/>
+          <w:sz w:val="24"/>
+          <w:szCs w:val="24"/>
+        </w:rPr>
+        <w:t>Specification</w:t>
+      </w:r>
+      <w:proofErr w:type="spellEnd"/>
+      <w:r>
+        <w:rPr>
+          <w:color w:val="000000" w:themeColor="text1"/>
+          <w:sz w:val="24"/>
+          <w:szCs w:val="24"/>
+        </w:rPr>
+        <w:t xml:space="preserve">: Il Test Case </w:t>
+      </w:r>
+      <w:proofErr w:type="spellStart"/>
+      <w:r>
+        <w:rPr>
+          <w:color w:val="000000" w:themeColor="text1"/>
+          <w:sz w:val="24"/>
+          <w:szCs w:val="24"/>
+        </w:rPr>
+        <w:t>Specification</w:t>
+      </w:r>
+      <w:proofErr w:type="spellEnd"/>
+      <w:r>
+        <w:rPr>
+          <w:color w:val="000000" w:themeColor="text1"/>
+          <w:sz w:val="24"/>
+          <w:szCs w:val="24"/>
+        </w:rPr>
+        <w:t xml:space="preserve"> riassume quale scenario sarà testato, come verranno effettuati i test e quanto spesso.</w:t>
       </w:r>
     </w:p>
     <w:p>
@@ -3196,7 +3320,61 @@
           <w:sz w:val="24"/>
           <w:szCs w:val="24"/>
         </w:rPr>
-        <w:t>Test Execution Report: Il Test Execution Report mostra l’output dei test case definiti nel documento Test Case Specification, evidenziando la differenza tra il comportamento previsto nell’oracolo e quello osservato durante l’esecuzione del test.</w:t>
+        <w:t xml:space="preserve">Test </w:t>
+      </w:r>
+      <w:proofErr w:type="spellStart"/>
+      <w:r>
+        <w:rPr>
+          <w:color w:val="000000" w:themeColor="text1"/>
+          <w:sz w:val="24"/>
+          <w:szCs w:val="24"/>
+        </w:rPr>
+        <w:t>Execution</w:t>
+      </w:r>
+      <w:proofErr w:type="spellEnd"/>
+      <w:r>
+        <w:rPr>
+          <w:color w:val="000000" w:themeColor="text1"/>
+          <w:sz w:val="24"/>
+          <w:szCs w:val="24"/>
+        </w:rPr>
+        <w:t xml:space="preserve"> Report: Il Test </w:t>
+      </w:r>
+      <w:proofErr w:type="spellStart"/>
+      <w:r>
+        <w:rPr>
+          <w:color w:val="000000" w:themeColor="text1"/>
+          <w:sz w:val="24"/>
+          <w:szCs w:val="24"/>
+        </w:rPr>
+        <w:t>Execution</w:t>
+      </w:r>
+      <w:proofErr w:type="spellEnd"/>
+      <w:r>
+        <w:rPr>
+          <w:color w:val="000000" w:themeColor="text1"/>
+          <w:sz w:val="24"/>
+          <w:szCs w:val="24"/>
+        </w:rPr>
+        <w:t xml:space="preserve"> Report mostra l’output dei test case definiti nel documento Test Case </w:t>
+      </w:r>
+      <w:proofErr w:type="spellStart"/>
+      <w:r>
+        <w:rPr>
+          <w:color w:val="000000" w:themeColor="text1"/>
+          <w:sz w:val="24"/>
+          <w:szCs w:val="24"/>
+        </w:rPr>
+        <w:t>Specification</w:t>
+      </w:r>
+      <w:proofErr w:type="spellEnd"/>
+      <w:r>
+        <w:rPr>
+          <w:color w:val="000000" w:themeColor="text1"/>
+          <w:sz w:val="24"/>
+          <w:szCs w:val="24"/>
+        </w:rPr>
+        <w:t>, evidenziando la differenza tra il comportamento previsto nell’oracolo e quello osservato durante l’esecuzione del test.</w:t>
       </w:r>
     </w:p>
     <w:p>
@@ -3220,7 +3398,43 @@
           <w:sz w:val="24"/>
           <w:szCs w:val="24"/>
         </w:rPr>
-        <w:t>Test Incident Report: Il Test Incident Report documenta tutte le problematiche trovate durante questa fase di test. Questo documento specifica i risultati previsti dal test, quando un test fallisce e qualsiasi indicazione del perché un test fallisce.</w:t>
+        <w:t xml:space="preserve">Test </w:t>
+      </w:r>
+      <w:proofErr w:type="spellStart"/>
+      <w:r>
+        <w:rPr>
+          <w:color w:val="000000" w:themeColor="text1"/>
+          <w:sz w:val="24"/>
+          <w:szCs w:val="24"/>
+        </w:rPr>
+        <w:t>Incident</w:t>
+      </w:r>
+      <w:proofErr w:type="spellEnd"/>
+      <w:r>
+        <w:rPr>
+          <w:color w:val="000000" w:themeColor="text1"/>
+          <w:sz w:val="24"/>
+          <w:szCs w:val="24"/>
+        </w:rPr>
+        <w:t xml:space="preserve"> Report: Il Test </w:t>
+      </w:r>
+      <w:proofErr w:type="spellStart"/>
+      <w:r>
+        <w:rPr>
+          <w:color w:val="000000" w:themeColor="text1"/>
+          <w:sz w:val="24"/>
+          <w:szCs w:val="24"/>
+        </w:rPr>
+        <w:t>Incident</w:t>
+      </w:r>
+      <w:proofErr w:type="spellEnd"/>
+      <w:r>
+        <w:rPr>
+          <w:color w:val="000000" w:themeColor="text1"/>
+          <w:sz w:val="24"/>
+          <w:szCs w:val="24"/>
+        </w:rPr>
+        <w:t xml:space="preserve"> Report documenta tutte le problematiche trovate durante questa fase di test. Questo documento specifica i risultati previsti dal test, quando un test fallisce e qualsiasi indicazione del perché un test fallisce.</w:t>
       </w:r>
     </w:p>
     <w:p>
@@ -3244,7 +3458,43 @@
           <w:sz w:val="24"/>
           <w:szCs w:val="24"/>
         </w:rPr>
-        <w:t>Test Summary Report: Il Test Summary Report è il documento che contiene il resoconto delle attività di testing ed i relativi risultati finali fornendo una valutazione relativamente all’esecuzione dei test.</w:t>
+        <w:t xml:space="preserve">Test </w:t>
+      </w:r>
+      <w:proofErr w:type="spellStart"/>
+      <w:r>
+        <w:rPr>
+          <w:color w:val="000000" w:themeColor="text1"/>
+          <w:sz w:val="24"/>
+          <w:szCs w:val="24"/>
+        </w:rPr>
+        <w:t>Summary</w:t>
+      </w:r>
+      <w:proofErr w:type="spellEnd"/>
+      <w:r>
+        <w:rPr>
+          <w:color w:val="000000" w:themeColor="text1"/>
+          <w:sz w:val="24"/>
+          <w:szCs w:val="24"/>
+        </w:rPr>
+        <w:t xml:space="preserve"> Report: Il Test </w:t>
+      </w:r>
+      <w:proofErr w:type="spellStart"/>
+      <w:r>
+        <w:rPr>
+          <w:color w:val="000000" w:themeColor="text1"/>
+          <w:sz w:val="24"/>
+          <w:szCs w:val="24"/>
+        </w:rPr>
+        <w:t>Summary</w:t>
+      </w:r>
+      <w:proofErr w:type="spellEnd"/>
+      <w:r>
+        <w:rPr>
+          <w:color w:val="000000" w:themeColor="text1"/>
+          <w:sz w:val="24"/>
+          <w:szCs w:val="24"/>
+        </w:rPr>
+        <w:t xml:space="preserve"> Report è il documento che contiene il resoconto delle attività di testing ed i relativi risultati finali fornendo una valutazione relativamente all’esecuzione dei test.</w:t>
       </w:r>
     </w:p>
     <w:p>
@@ -3253,9 +3503,14 @@
       </w:pPr>
       <w:bookmarkStart w:id="11" w:name="_Toc62903104"/>
       <w:r>
-        <w:t>1.2 Acronimi ed Abbrevazioni</w:t>
+        <w:t xml:space="preserve">1.2 Acronimi ed </w:t>
+      </w:r>
+      <w:proofErr w:type="spellStart"/>
+      <w:r>
+        <w:t>Abbrevazioni</w:t>
       </w:r>
       <w:bookmarkEnd w:id="11"/>
+      <w:proofErr w:type="spellEnd"/>
     </w:p>
     <w:p>
       <w:pPr>
@@ -3485,7 +3740,25 @@
           <w:sz w:val="24"/>
           <w:szCs w:val="24"/>
         </w:rPr>
-        <w:t xml:space="preserve"> viene mostrato come il seguente documento si relaziona con gli altri documenti prodotti durante le attività di testing specificando come il Test Summary Report ne utilizza i risultati forniti.</w:t>
+        <w:t xml:space="preserve"> viene mostrato come il seguente documento si relaziona con gli altri documenti prodotti durante le attività di testing specificando come il Test </w:t>
+      </w:r>
+      <w:proofErr w:type="spellStart"/>
+      <w:r>
+        <w:rPr>
+          <w:color w:val="000000" w:themeColor="text1"/>
+          <w:sz w:val="24"/>
+          <w:szCs w:val="24"/>
+        </w:rPr>
+        <w:t>Summary</w:t>
+      </w:r>
+      <w:proofErr w:type="spellEnd"/>
+      <w:r>
+        <w:rPr>
+          <w:color w:val="000000" w:themeColor="text1"/>
+          <w:sz w:val="24"/>
+          <w:szCs w:val="24"/>
+        </w:rPr>
+        <w:t xml:space="preserve"> Report ne utilizza i risultati forniti.</w:t>
       </w:r>
     </w:p>
     <w:p>
@@ -3560,7 +3833,15 @@
       </w:pPr>
       <w:bookmarkStart w:id="15" w:name="_Toc62903108"/>
       <w:r>
-        <w:t>2.2 Relazioni con il Test Case Specification (TCS)</w:t>
+        <w:t xml:space="preserve">2.2 Relazioni con il Test Case </w:t>
+      </w:r>
+      <w:proofErr w:type="spellStart"/>
+      <w:r>
+        <w:t>Specification</w:t>
+      </w:r>
+      <w:proofErr w:type="spellEnd"/>
+      <w:r>
+        <w:t xml:space="preserve"> (TCS)</w:t>
       </w:r>
       <w:bookmarkEnd w:id="15"/>
     </w:p>
@@ -3579,7 +3860,43 @@
           <w:sz w:val="24"/>
           <w:szCs w:val="24"/>
         </w:rPr>
-        <w:t>Il Test Case Specification verrà utilizzato per ricavare le specifiche dei test cases che saranno usate per testare le funzionalità del sistema.</w:t>
+        <w:t xml:space="preserve">Il Test Case </w:t>
+      </w:r>
+      <w:proofErr w:type="spellStart"/>
+      <w:r>
+        <w:rPr>
+          <w:color w:val="000000" w:themeColor="text1"/>
+          <w:sz w:val="24"/>
+          <w:szCs w:val="24"/>
+        </w:rPr>
+        <w:t>Specification</w:t>
+      </w:r>
+      <w:proofErr w:type="spellEnd"/>
+      <w:r>
+        <w:rPr>
+          <w:color w:val="000000" w:themeColor="text1"/>
+          <w:sz w:val="24"/>
+          <w:szCs w:val="24"/>
+        </w:rPr>
+        <w:t xml:space="preserve"> verrà utilizzato per ricavare le specifiche dei test </w:t>
+      </w:r>
+      <w:proofErr w:type="spellStart"/>
+      <w:r>
+        <w:rPr>
+          <w:color w:val="000000" w:themeColor="text1"/>
+          <w:sz w:val="24"/>
+          <w:szCs w:val="24"/>
+        </w:rPr>
+        <w:t>cases</w:t>
+      </w:r>
+      <w:proofErr w:type="spellEnd"/>
+      <w:r>
+        <w:rPr>
+          <w:color w:val="000000" w:themeColor="text1"/>
+          <w:sz w:val="24"/>
+          <w:szCs w:val="24"/>
+        </w:rPr>
+        <w:t xml:space="preserve"> che saranno usate per testare le funzionalità del sistema.</w:t>
       </w:r>
     </w:p>
     <w:p>
@@ -3594,7 +3911,15 @@
         <w:t>3</w:t>
       </w:r>
       <w:r>
-        <w:t xml:space="preserve"> Test Execution Report (TER)</w:t>
+        <w:t xml:space="preserve"> Test </w:t>
+      </w:r>
+      <w:proofErr w:type="spellStart"/>
+      <w:r>
+        <w:t>Execution</w:t>
+      </w:r>
+      <w:proofErr w:type="spellEnd"/>
+      <w:r>
+        <w:t xml:space="preserve"> Report (TER)</w:t>
       </w:r>
       <w:bookmarkEnd w:id="16"/>
     </w:p>
@@ -3613,7 +3938,25 @@
           <w:sz w:val="24"/>
           <w:szCs w:val="24"/>
         </w:rPr>
-        <w:t>Il TER verrà invece utilizzato per scoprire qual è stato l’esito dei test cases delle funzionalità testate, e controllare se il risultato ottenuto corrisponde con quello desiderato.</w:t>
+        <w:t xml:space="preserve">Il TER verrà invece utilizzato per scoprire qual è stato l’esito dei test </w:t>
+      </w:r>
+      <w:proofErr w:type="spellStart"/>
+      <w:r>
+        <w:rPr>
+          <w:color w:val="000000" w:themeColor="text1"/>
+          <w:sz w:val="24"/>
+          <w:szCs w:val="24"/>
+        </w:rPr>
+        <w:t>cases</w:t>
+      </w:r>
+      <w:proofErr w:type="spellEnd"/>
+      <w:r>
+        <w:rPr>
+          <w:color w:val="000000" w:themeColor="text1"/>
+          <w:sz w:val="24"/>
+          <w:szCs w:val="24"/>
+        </w:rPr>
+        <w:t xml:space="preserve"> delle funzionalità testate, e controllare se il risultato ottenuto corrisponde con quello desiderato.</w:t>
       </w:r>
     </w:p>
     <w:p>
@@ -3628,7 +3971,15 @@
         <w:t>4</w:t>
       </w:r>
       <w:r>
-        <w:t xml:space="preserve"> Relazioni con il Test Incident Report (TIR)</w:t>
+        <w:t xml:space="preserve"> Relazioni con il Test </w:t>
+      </w:r>
+      <w:proofErr w:type="spellStart"/>
+      <w:r>
+        <w:t>Incident</w:t>
+      </w:r>
+      <w:proofErr w:type="spellEnd"/>
+      <w:r>
+        <w:t xml:space="preserve"> Report (TIR)</w:t>
       </w:r>
       <w:bookmarkEnd w:id="17"/>
     </w:p>
@@ -3647,7 +3998,25 @@
           <w:sz w:val="24"/>
           <w:szCs w:val="24"/>
         </w:rPr>
-        <w:t>Nel Test Incident Report saranno riportate tutte le anomalie riscontrate durante il testing delle funzionalità effettuato in questa fase.</w:t>
+        <w:t xml:space="preserve">Nel Test </w:t>
+      </w:r>
+      <w:proofErr w:type="spellStart"/>
+      <w:r>
+        <w:rPr>
+          <w:color w:val="000000" w:themeColor="text1"/>
+          <w:sz w:val="24"/>
+          <w:szCs w:val="24"/>
+        </w:rPr>
+        <w:t>Incident</w:t>
+      </w:r>
+      <w:proofErr w:type="spellEnd"/>
+      <w:r>
+        <w:rPr>
+          <w:color w:val="000000" w:themeColor="text1"/>
+          <w:sz w:val="24"/>
+          <w:szCs w:val="24"/>
+        </w:rPr>
+        <w:t xml:space="preserve"> Report saranno riportate tutte le anomalie riscontrate durante il testing delle funzionalità effettuato in questa fase.</w:t>
       </w:r>
     </w:p>
     <w:p>
@@ -3662,8 +4031,13 @@
         <w:t xml:space="preserve">Relazioni con il Test Case </w:t>
       </w:r>
       <w:r>
-        <w:t>Integration Document</w:t>
-      </w:r>
+        <w:t xml:space="preserve">Integration </w:t>
+      </w:r>
+      <w:proofErr w:type="spellStart"/>
+      <w:r>
+        <w:t>Document</w:t>
+      </w:r>
+      <w:proofErr w:type="spellEnd"/>
       <w:r>
         <w:t xml:space="preserve"> (TC</w:t>
       </w:r>
@@ -3691,7 +4065,43 @@
           <w:sz w:val="24"/>
           <w:szCs w:val="24"/>
         </w:rPr>
-        <w:t>Test Case Integration Document: Il Test Case Integration Document riassume come verrà effettuato il testing di integrazione</w:t>
+        <w:t xml:space="preserve">Test Case Integration </w:t>
+      </w:r>
+      <w:proofErr w:type="spellStart"/>
+      <w:r>
+        <w:rPr>
+          <w:color w:val="000000" w:themeColor="text1"/>
+          <w:sz w:val="24"/>
+          <w:szCs w:val="24"/>
+        </w:rPr>
+        <w:t>Document</w:t>
+      </w:r>
+      <w:proofErr w:type="spellEnd"/>
+      <w:r>
+        <w:rPr>
+          <w:color w:val="000000" w:themeColor="text1"/>
+          <w:sz w:val="24"/>
+          <w:szCs w:val="24"/>
+        </w:rPr>
+        <w:t xml:space="preserve">: Il Test Case Integration </w:t>
+      </w:r>
+      <w:proofErr w:type="spellStart"/>
+      <w:r>
+        <w:rPr>
+          <w:color w:val="000000" w:themeColor="text1"/>
+          <w:sz w:val="24"/>
+          <w:szCs w:val="24"/>
+        </w:rPr>
+        <w:t>Document</w:t>
+      </w:r>
+      <w:proofErr w:type="spellEnd"/>
+      <w:r>
+        <w:rPr>
+          <w:color w:val="000000" w:themeColor="text1"/>
+          <w:sz w:val="24"/>
+          <w:szCs w:val="24"/>
+        </w:rPr>
+        <w:t xml:space="preserve"> riassume come verrà effettuato il testing di integrazione</w:t>
       </w:r>
     </w:p>
     <w:p>
@@ -3746,15 +4156,51 @@
           <w:sz w:val="24"/>
           <w:szCs w:val="24"/>
         </w:rPr>
-        <w:t>, in particolare abbiamo utilizzato il metodo branch coverage</w:t>
-      </w:r>
-      <w:r>
-        <w:rPr>
-          <w:color w:val="000000" w:themeColor="text1"/>
-          <w:sz w:val="24"/>
-          <w:szCs w:val="24"/>
-        </w:rPr>
-        <w:t xml:space="preserve"> e il plugin Jacoco per calcolarne il totale.</w:t>
+        <w:t xml:space="preserve">, in particolare abbiamo utilizzato il metodo </w:t>
+      </w:r>
+      <w:proofErr w:type="spellStart"/>
+      <w:r>
+        <w:rPr>
+          <w:color w:val="000000" w:themeColor="text1"/>
+          <w:sz w:val="24"/>
+          <w:szCs w:val="24"/>
+        </w:rPr>
+        <w:t>branch</w:t>
+      </w:r>
+      <w:proofErr w:type="spellEnd"/>
+      <w:r>
+        <w:rPr>
+          <w:color w:val="000000" w:themeColor="text1"/>
+          <w:sz w:val="24"/>
+          <w:szCs w:val="24"/>
+        </w:rPr>
+        <w:t xml:space="preserve"> coverage</w:t>
+      </w:r>
+      <w:r>
+        <w:rPr>
+          <w:color w:val="000000" w:themeColor="text1"/>
+          <w:sz w:val="24"/>
+          <w:szCs w:val="24"/>
+        </w:rPr>
+        <w:t xml:space="preserve"> e il plugin </w:t>
+      </w:r>
+      <w:proofErr w:type="spellStart"/>
+      <w:r>
+        <w:rPr>
+          <w:color w:val="000000" w:themeColor="text1"/>
+          <w:sz w:val="24"/>
+          <w:szCs w:val="24"/>
+        </w:rPr>
+        <w:t>Jacoco</w:t>
+      </w:r>
+      <w:proofErr w:type="spellEnd"/>
+      <w:r>
+        <w:rPr>
+          <w:color w:val="000000" w:themeColor="text1"/>
+          <w:sz w:val="24"/>
+          <w:szCs w:val="24"/>
+        </w:rPr>
+        <w:t xml:space="preserve"> per calcolarne il totale.</w:t>
       </w:r>
       <w:r>
         <w:rPr>
@@ -3770,8 +4216,54 @@
           <w:sz w:val="24"/>
           <w:szCs w:val="24"/>
         </w:rPr>
-        <w:t>I risultati ottenuti sono stati: una copertura dei branch di tutto il sistema del 100%, escludendo alcune componenti off-the-shelf.</w:t>
-      </w:r>
+        <w:t xml:space="preserve">I risultati ottenuti sono stati: una copertura dei </w:t>
+      </w:r>
+      <w:proofErr w:type="spellStart"/>
+      <w:r>
+        <w:rPr>
+          <w:color w:val="000000" w:themeColor="text1"/>
+          <w:sz w:val="24"/>
+          <w:szCs w:val="24"/>
+        </w:rPr>
+        <w:t>branch</w:t>
+      </w:r>
+      <w:proofErr w:type="spellEnd"/>
+      <w:r>
+        <w:rPr>
+          <w:color w:val="000000" w:themeColor="text1"/>
+          <w:sz w:val="24"/>
+          <w:szCs w:val="24"/>
+        </w:rPr>
+        <w:t xml:space="preserve"> di tutto il sistema del 100%, escludendo alcune componenti off-the-</w:t>
+      </w:r>
+      <w:proofErr w:type="spellStart"/>
+      <w:r>
+        <w:rPr>
+          <w:color w:val="000000" w:themeColor="text1"/>
+          <w:sz w:val="24"/>
+          <w:szCs w:val="24"/>
+        </w:rPr>
+        <w:t>shelf</w:t>
+      </w:r>
+      <w:proofErr w:type="spellEnd"/>
+      <w:r>
+        <w:rPr>
+          <w:color w:val="000000" w:themeColor="text1"/>
+          <w:sz w:val="24"/>
+          <w:szCs w:val="24"/>
+        </w:rPr>
+        <w:t>.</w:t>
+      </w:r>
+    </w:p>
+    <w:p>
+      <w:pPr>
+        <w:jc w:val="center"/>
+        <w:rPr>
+          <w:color w:val="000000" w:themeColor="text1"/>
+          <w:sz w:val="24"/>
+          <w:szCs w:val="24"/>
+        </w:rPr>
+      </w:pPr>
       <w:r>
         <w:rPr>
           <w:noProof/>
@@ -3780,9 +4272,9 @@
           <w:szCs w:val="24"/>
         </w:rPr>
         <w:drawing>
-          <wp:inline distT="0" distB="0" distL="0" distR="0" wp14:anchorId="735F2E06" wp14:editId="3085E091">
-            <wp:extent cx="4984750" cy="2032000"/>
-            <wp:effectExtent l="0" t="0" r="6350" b="6350"/>
+          <wp:inline distT="0" distB="0" distL="0" distR="0" wp14:anchorId="735F2E06" wp14:editId="33A9E7D7">
+            <wp:extent cx="3687099" cy="1841500"/>
+            <wp:effectExtent l="0" t="0" r="8890" b="6350"/>
             <wp:docPr id="8" name="Immagine 8"/>
             <wp:cNvGraphicFramePr>
               <a:graphicFrameLocks xmlns:a="http://schemas.openxmlformats.org/drawingml/2006/main" noChangeAspect="1"/>
@@ -3791,20 +4283,13 @@
               <a:graphicData uri="http://schemas.openxmlformats.org/drawingml/2006/picture">
                 <pic:pic xmlns:pic="http://schemas.openxmlformats.org/drawingml/2006/picture">
                   <pic:nvPicPr>
-                    <pic:cNvPr id="0" name="Picture 1"/>
+                    <pic:cNvPr id="8" name="Immagine 8"/>
                     <pic:cNvPicPr>
                       <a:picLocks noChangeAspect="1" noChangeArrowheads="1"/>
                     </pic:cNvPicPr>
                   </pic:nvPicPr>
                   <pic:blipFill>
-                    <a:blip r:embed="rId16">
-                      <a:extLst>
-                        <a:ext uri="{28A0092B-C50C-407E-A947-70E740481C1C}">
-                          <a14:useLocalDpi xmlns:a14="http://schemas.microsoft.com/office/drawing/2010/main" val="0"/>
-                        </a:ext>
-                      </a:extLst>
-                    </a:blip>
-                    <a:srcRect/>
+                    <a:blip r:embed="rId16"/>
                     <a:stretch>
                       <a:fillRect/>
                     </a:stretch>
@@ -3812,7 +4297,7 @@
                   <pic:spPr bwMode="auto">
                     <a:xfrm>
                       <a:off x="0" y="0"/>
-                      <a:ext cx="4984750" cy="2032000"/>
+                      <a:ext cx="3730151" cy="1863002"/>
                     </a:xfrm>
                     <a:prstGeom prst="rect">
                       <a:avLst/>
@@ -3861,7 +4346,25 @@
           <w:sz w:val="24"/>
           <w:szCs w:val="24"/>
         </w:rPr>
-        <w:t xml:space="preserve">Per effettuare l’integration testing abbiamo </w:t>
+        <w:t xml:space="preserve">Per effettuare </w:t>
+      </w:r>
+      <w:proofErr w:type="spellStart"/>
+      <w:r>
+        <w:rPr>
+          <w:color w:val="000000" w:themeColor="text1"/>
+          <w:sz w:val="24"/>
+          <w:szCs w:val="24"/>
+        </w:rPr>
+        <w:t>l’integration</w:t>
+      </w:r>
+      <w:proofErr w:type="spellEnd"/>
+      <w:r>
+        <w:rPr>
+          <w:color w:val="000000" w:themeColor="text1"/>
+          <w:sz w:val="24"/>
+          <w:szCs w:val="24"/>
+        </w:rPr>
+        <w:t xml:space="preserve"> testing abbiamo </w:t>
       </w:r>
       <w:r>
         <w:rPr>
@@ -3909,7 +4412,25 @@
           <w:sz w:val="24"/>
           <w:szCs w:val="24"/>
         </w:rPr>
-        <w:t xml:space="preserve">i garantire la presenza di fondamenta solide alla base del sistema ma richiede di mettere in campo test driver per simulare le componenti dei layer più in alto che non sono stati ancora integrati. </w:t>
+        <w:t xml:space="preserve">i garantire la presenza di fondamenta solide alla base del sistema ma richiede di mettere in campo test driver per simulare le componenti dei </w:t>
+      </w:r>
+      <w:proofErr w:type="spellStart"/>
+      <w:r>
+        <w:rPr>
+          <w:color w:val="000000" w:themeColor="text1"/>
+          <w:sz w:val="24"/>
+          <w:szCs w:val="24"/>
+        </w:rPr>
+        <w:t>layer</w:t>
+      </w:r>
+      <w:proofErr w:type="spellEnd"/>
+      <w:r>
+        <w:rPr>
+          <w:color w:val="000000" w:themeColor="text1"/>
+          <w:sz w:val="24"/>
+          <w:szCs w:val="24"/>
+        </w:rPr>
+        <w:t xml:space="preserve"> più in alto che non sono stati ancora integrati. </w:t>
       </w:r>
     </w:p>
     <w:p>
@@ -3935,7 +4456,25 @@
           <w:sz w:val="24"/>
           <w:szCs w:val="24"/>
         </w:rPr>
-        <w:t xml:space="preserve"> (alcuni driver e uno snippet di codice di uno di essi)</w:t>
+        <w:t xml:space="preserve"> (alcuni driver e uno </w:t>
+      </w:r>
+      <w:proofErr w:type="spellStart"/>
+      <w:r>
+        <w:rPr>
+          <w:color w:val="000000" w:themeColor="text1"/>
+          <w:sz w:val="24"/>
+          <w:szCs w:val="24"/>
+        </w:rPr>
+        <w:t>snippet</w:t>
+      </w:r>
+      <w:proofErr w:type="spellEnd"/>
+      <w:r>
+        <w:rPr>
+          <w:color w:val="000000" w:themeColor="text1"/>
+          <w:sz w:val="24"/>
+          <w:szCs w:val="24"/>
+        </w:rPr>
+        <w:t xml:space="preserve"> di codice di uno di essi)</w:t>
       </w:r>
       <w:r>
         <w:rPr>
@@ -4132,8 +4671,9 @@
           <w:szCs w:val="24"/>
           <w:lang w:eastAsia="en-US"/>
         </w:rPr>
-        <w:t>attraverso la tecnica del category partition, sono state definite le varie combinazioni per i possibili input all’interno del sistema. Successivamente, nel documento Test</w:t>
-      </w:r>
+        <w:t xml:space="preserve">attraverso la tecnica del </w:t>
+      </w:r>
+      <w:proofErr w:type="spellStart"/>
       <w:r>
         <w:rPr>
           <w:color w:val="000000" w:themeColor="text1"/>
@@ -4141,8 +4681,19 @@
           <w:szCs w:val="24"/>
           <w:lang w:eastAsia="en-US"/>
         </w:rPr>
+        <w:t>category</w:t>
+      </w:r>
+      <w:proofErr w:type="spellEnd"/>
+      <w:r>
+        <w:rPr>
+          <w:color w:val="000000" w:themeColor="text1"/>
+          <w:sz w:val="24"/>
+          <w:szCs w:val="24"/>
+          <w:lang w:eastAsia="en-US"/>
+        </w:rPr>
         <w:t xml:space="preserve"> </w:t>
       </w:r>
+      <w:proofErr w:type="spellStart"/>
       <w:r>
         <w:rPr>
           <w:color w:val="000000" w:themeColor="text1"/>
@@ -4150,6 +4701,34 @@
           <w:szCs w:val="24"/>
           <w:lang w:eastAsia="en-US"/>
         </w:rPr>
+        <w:t>partition</w:t>
+      </w:r>
+      <w:proofErr w:type="spellEnd"/>
+      <w:r>
+        <w:rPr>
+          <w:color w:val="000000" w:themeColor="text1"/>
+          <w:sz w:val="24"/>
+          <w:szCs w:val="24"/>
+          <w:lang w:eastAsia="en-US"/>
+        </w:rPr>
+        <w:t>, sono state definite le varie combinazioni per i possibili input all’interno del sistema. Successivamente, nel documento Test</w:t>
+      </w:r>
+      <w:r>
+        <w:rPr>
+          <w:color w:val="000000" w:themeColor="text1"/>
+          <w:sz w:val="24"/>
+          <w:szCs w:val="24"/>
+          <w:lang w:eastAsia="en-US"/>
+        </w:rPr>
+        <w:t xml:space="preserve"> </w:t>
+      </w:r>
+      <w:r>
+        <w:rPr>
+          <w:color w:val="000000" w:themeColor="text1"/>
+          <w:sz w:val="24"/>
+          <w:szCs w:val="24"/>
+          <w:lang w:eastAsia="en-US"/>
+        </w:rPr>
         <w:t>Case</w:t>
       </w:r>
       <w:r>
@@ -4161,6 +4740,7 @@
         </w:rPr>
         <w:t xml:space="preserve"> </w:t>
       </w:r>
+      <w:proofErr w:type="spellStart"/>
       <w:r>
         <w:rPr>
           <w:color w:val="000000" w:themeColor="text1"/>
@@ -4168,7 +4748,17 @@
           <w:szCs w:val="24"/>
           <w:lang w:eastAsia="en-US"/>
         </w:rPr>
-        <w:t>Specification sono stati specificati in dettaglio i vari test case con il relativo comportamento atteso.</w:t>
+        <w:t>Specification</w:t>
+      </w:r>
+      <w:proofErr w:type="spellEnd"/>
+      <w:r>
+        <w:rPr>
+          <w:color w:val="000000" w:themeColor="text1"/>
+          <w:sz w:val="24"/>
+          <w:szCs w:val="24"/>
+          <w:lang w:eastAsia="en-US"/>
+        </w:rPr>
+        <w:t xml:space="preserve"> sono stati specificati in dettaglio i vari test case con il relativo comportamento atteso.</w:t>
       </w:r>
     </w:p>
     <w:p>
@@ -4226,7 +4816,47 @@
           <w:szCs w:val="24"/>
           <w:lang w:eastAsia="en-US"/>
         </w:rPr>
-        <w:t>Ricordiamo che con Failed sono stati indicati quei test che forniscono un risultato che coincide con il comportamento atteso specificato nell’oracolo, viceversa con Passed sono stati indicati i test che presentano un output differente da quello atteso.</w:t>
+        <w:t xml:space="preserve">Ricordiamo che con </w:t>
+      </w:r>
+      <w:proofErr w:type="spellStart"/>
+      <w:r>
+        <w:rPr>
+          <w:color w:val="000000" w:themeColor="text1"/>
+          <w:sz w:val="24"/>
+          <w:szCs w:val="24"/>
+          <w:lang w:eastAsia="en-US"/>
+        </w:rPr>
+        <w:t>Failed</w:t>
+      </w:r>
+      <w:proofErr w:type="spellEnd"/>
+      <w:r>
+        <w:rPr>
+          <w:color w:val="000000" w:themeColor="text1"/>
+          <w:sz w:val="24"/>
+          <w:szCs w:val="24"/>
+          <w:lang w:eastAsia="en-US"/>
+        </w:rPr>
+        <w:t xml:space="preserve"> sono stati indicati quei test che forniscono un risultato che coincide con il comportamento atteso specificato nell’oracolo, viceversa con </w:t>
+      </w:r>
+      <w:proofErr w:type="spellStart"/>
+      <w:r>
+        <w:rPr>
+          <w:color w:val="000000" w:themeColor="text1"/>
+          <w:sz w:val="24"/>
+          <w:szCs w:val="24"/>
+          <w:lang w:eastAsia="en-US"/>
+        </w:rPr>
+        <w:t>Passed</w:t>
+      </w:r>
+      <w:proofErr w:type="spellEnd"/>
+      <w:r>
+        <w:rPr>
+          <w:color w:val="000000" w:themeColor="text1"/>
+          <w:sz w:val="24"/>
+          <w:szCs w:val="24"/>
+          <w:lang w:eastAsia="en-US"/>
+        </w:rPr>
+        <w:t xml:space="preserve"> sono stati indicati i test che presentano un output differente da quello atteso.</w:t>
       </w:r>
     </w:p>
     <w:p>
@@ -4246,8 +4876,9 @@
           <w:szCs w:val="24"/>
           <w:lang w:eastAsia="en-US"/>
         </w:rPr>
-        <w:t xml:space="preserve">I test case che hanno fornito come esito Failed sono stati </w:t>
-      </w:r>
+        <w:t xml:space="preserve">I test case che hanno fornito come esito </w:t>
+      </w:r>
+      <w:proofErr w:type="spellStart"/>
       <w:r>
         <w:rPr>
           <w:color w:val="000000" w:themeColor="text1"/>
@@ -4255,6 +4886,25 @@
           <w:szCs w:val="24"/>
           <w:lang w:eastAsia="en-US"/>
         </w:rPr>
+        <w:t>Failed</w:t>
+      </w:r>
+      <w:proofErr w:type="spellEnd"/>
+      <w:r>
+        <w:rPr>
+          <w:color w:val="000000" w:themeColor="text1"/>
+          <w:sz w:val="24"/>
+          <w:szCs w:val="24"/>
+          <w:lang w:eastAsia="en-US"/>
+        </w:rPr>
+        <w:t xml:space="preserve"> sono stati </w:t>
+      </w:r>
+      <w:r>
+        <w:rPr>
+          <w:color w:val="000000" w:themeColor="text1"/>
+          <w:sz w:val="24"/>
+          <w:szCs w:val="24"/>
+          <w:lang w:eastAsia="en-US"/>
+        </w:rPr>
         <w:t>39</w:t>
       </w:r>
       <w:r>
@@ -4300,7 +4950,27 @@
           <w:szCs w:val="24"/>
           <w:lang w:eastAsia="en-US"/>
         </w:rPr>
-        <w:t>% dei casi di test ha osservato un comportamento differente da quello atteso, ovvero un solo test case ha fornito esito Passed.</w:t>
+        <w:t xml:space="preserve">% dei casi di test ha osservato un comportamento differente da quello atteso, ovvero un solo test case ha fornito esito </w:t>
+      </w:r>
+      <w:proofErr w:type="spellStart"/>
+      <w:r>
+        <w:rPr>
+          <w:color w:val="000000" w:themeColor="text1"/>
+          <w:sz w:val="24"/>
+          <w:szCs w:val="24"/>
+          <w:lang w:eastAsia="en-US"/>
+        </w:rPr>
+        <w:t>Passed</w:t>
+      </w:r>
+      <w:proofErr w:type="spellEnd"/>
+      <w:r>
+        <w:rPr>
+          <w:color w:val="000000" w:themeColor="text1"/>
+          <w:sz w:val="24"/>
+          <w:szCs w:val="24"/>
+          <w:lang w:eastAsia="en-US"/>
+        </w:rPr>
+        <w:t>.</w:t>
       </w:r>
     </w:p>
     <w:p>
@@ -4659,9 +5329,31 @@
         <w:rPr>
           <w:lang w:eastAsia="en-US"/>
         </w:rPr>
-        <w:t>. Passed test cases</w:t>
+        <w:t xml:space="preserve">. </w:t>
+      </w:r>
+      <w:proofErr w:type="spellStart"/>
+      <w:r>
+        <w:rPr>
+          <w:lang w:eastAsia="en-US"/>
+        </w:rPr>
+        <w:t>Passed</w:t>
+      </w:r>
+      <w:proofErr w:type="spellEnd"/>
+      <w:r>
+        <w:rPr>
+          <w:lang w:eastAsia="en-US"/>
+        </w:rPr>
+        <w:t xml:space="preserve"> test </w:t>
+      </w:r>
+      <w:proofErr w:type="spellStart"/>
+      <w:r>
+        <w:rPr>
+          <w:lang w:eastAsia="en-US"/>
+        </w:rPr>
+        <w:t>cases</w:t>
       </w:r>
       <w:bookmarkEnd w:id="22"/>
+      <w:proofErr w:type="spellEnd"/>
     </w:p>
     <w:p>
       <w:pPr>
@@ -6066,8 +6758,20 @@
         <w:szCs w:val="24"/>
         <w:lang w:eastAsia="en-US"/>
       </w:rPr>
-      <w:t>- Prof.ssa F.Ferrucci</w:t>
+      <w:t xml:space="preserve">- Prof.ssa </w:t>
     </w:r>
+    <w:proofErr w:type="spellStart"/>
+    <w:r>
+      <w:rPr>
+        <w:rFonts w:asciiTheme="majorHAnsi" w:eastAsia="Calibri" w:hAnsiTheme="majorHAnsi" w:cs="Times New Roman"/>
+        <w:color w:val="auto"/>
+        <w:sz w:val="24"/>
+        <w:szCs w:val="24"/>
+        <w:lang w:eastAsia="en-US"/>
+      </w:rPr>
+      <w:t>F.Ferrucci</w:t>
+    </w:r>
+    <w:proofErr w:type="spellEnd"/>
   </w:p>
   <w:p>
     <w:pPr>
@@ -6268,8 +6972,20 @@
         <w:szCs w:val="24"/>
         <w:lang w:eastAsia="en-US"/>
       </w:rPr>
-      <w:t>- Prof.ssa F.Ferrucci</w:t>
+      <w:t xml:space="preserve">- Prof.ssa </w:t>
     </w:r>
+    <w:proofErr w:type="spellStart"/>
+    <w:r>
+      <w:rPr>
+        <w:rFonts w:asciiTheme="majorHAnsi" w:eastAsia="Calibri" w:hAnsiTheme="majorHAnsi" w:cs="Times New Roman"/>
+        <w:color w:val="auto"/>
+        <w:sz w:val="24"/>
+        <w:szCs w:val="24"/>
+        <w:lang w:eastAsia="en-US"/>
+      </w:rPr>
+      <w:t>F.Ferrucci</w:t>
+    </w:r>
+    <w:proofErr w:type="spellEnd"/>
   </w:p>
   <w:p>
     <w:pPr>
@@ -12530,6 +13246,12 @@
 </file>
 
 <file path=customXml/item2.xml><?xml version="1.0" encoding="utf-8"?>
+<p:properties xmlns:p="http://schemas.microsoft.com/office/2006/metadata/properties" xmlns:xsi="http://www.w3.org/2001/XMLSchema-instance" xmlns:pc="http://schemas.microsoft.com/office/infopath/2007/PartnerControls">
+  <documentManagement/>
+</p:properties>
+</file>
+
+<file path=customXml/item3.xml><?xml version="1.0" encoding="utf-8"?>
 <?mso-contentType ?>
 <FormTemplates xmlns="http://schemas.microsoft.com/sharepoint/v3/contenttype/forms">
   <Display>DocumentLibraryForm</Display>
@@ -12538,13 +13260,11 @@
 </FormTemplates>
 </file>
 
-<file path=customXml/item3.xml><?xml version="1.0" encoding="utf-8"?>
-<p:properties xmlns:p="http://schemas.microsoft.com/office/2006/metadata/properties" xmlns:xsi="http://www.w3.org/2001/XMLSchema-instance" xmlns:pc="http://schemas.microsoft.com/office/infopath/2007/PartnerControls">
-  <documentManagement/>
-</p:properties>
+<file path=customXml/item4.xml><?xml version="1.0" encoding="utf-8"?>
+<b:Sources xmlns:b="http://schemas.openxmlformats.org/officeDocument/2006/bibliography" SelectedStyle="\apasixtheditionofficeonline.xsl" StyleName="APA" Version="6"/>
 </file>
 
-<file path=customXml/item4.xml><?xml version="1.0" encoding="utf-8"?>
+<file path=customXml/item5.xml><?xml version="1.0" encoding="utf-8"?>
 <ct:contentTypeSchema xmlns:ct="http://schemas.microsoft.com/office/2006/metadata/contentType" xmlns:ma="http://schemas.microsoft.com/office/2006/metadata/properties/metaAttributes" ct:_="" ma:_="" ma:contentTypeName="Documento" ma:contentTypeID="0x010100840053E01BAC1847A33C5CEC6AC3E775" ma:contentTypeVersion="6" ma:contentTypeDescription="Creare un nuovo documento." ma:contentTypeScope="" ma:versionID="57b0dcc9f6eb1763dd72ab6fe9c9e81e">
   <xsd:schema xmlns:xsd="http://www.w3.org/2001/XMLSchema" xmlns:xs="http://www.w3.org/2001/XMLSchema" xmlns:p="http://schemas.microsoft.com/office/2006/metadata/properties" xmlns:ns2="74079e45-7f65-4138-97dc-157eadf0f424" targetNamespace="http://schemas.microsoft.com/office/2006/metadata/properties" ma:root="true" ma:fieldsID="873e157d534e492989b59cf24606d719" ns2:_="">
     <xsd:import namespace="74079e45-7f65-4138-97dc-157eadf0f424"/>
@@ -12702,10 +13422,6 @@
 </ct:contentTypeSchema>
 </file>
 
-<file path=customXml/item5.xml><?xml version="1.0" encoding="utf-8"?>
-<b:Sources xmlns:b="http://schemas.openxmlformats.org/officeDocument/2006/bibliography" SelectedStyle="\apasixtheditionofficeonline.xsl" StyleName="APA" Version="6"/>
-</file>
-
 <file path=customXml/itemProps1.xml><?xml version="1.0" encoding="utf-8"?>
 <ds:datastoreItem xmlns:ds="http://schemas.openxmlformats.org/officeDocument/2006/customXml" ds:itemID="{55AF091B-3C7A-41E3-B477-F2FDAA23CFDA}">
   <ds:schemaRefs>
@@ -12715,14 +13431,6 @@
 </file>
 
 <file path=customXml/itemProps2.xml><?xml version="1.0" encoding="utf-8"?>
-<ds:datastoreItem xmlns:ds="http://schemas.openxmlformats.org/officeDocument/2006/customXml" ds:itemID="{08640AF7-34B6-48E9-8C2A-C480C5D3D602}">
-  <ds:schemaRefs>
-    <ds:schemaRef ds:uri="http://schemas.microsoft.com/sharepoint/v3/contenttype/forms"/>
-  </ds:schemaRefs>
-</ds:datastoreItem>
-</file>
-
-<file path=customXml/itemProps3.xml><?xml version="1.0" encoding="utf-8"?>
 <ds:datastoreItem xmlns:ds="http://schemas.openxmlformats.org/officeDocument/2006/customXml" ds:itemID="{F5E16F7D-B6E2-4FD1-9F73-053F941DA89E}">
   <ds:schemaRefs>
     <ds:schemaRef ds:uri="http://schemas.microsoft.com/office/2006/metadata/properties"/>
@@ -12731,7 +13439,23 @@
 </ds:datastoreItem>
 </file>
 
+<file path=customXml/itemProps3.xml><?xml version="1.0" encoding="utf-8"?>
+<ds:datastoreItem xmlns:ds="http://schemas.openxmlformats.org/officeDocument/2006/customXml" ds:itemID="{08640AF7-34B6-48E9-8C2A-C480C5D3D602}">
+  <ds:schemaRefs>
+    <ds:schemaRef ds:uri="http://schemas.microsoft.com/sharepoint/v3/contenttype/forms"/>
+  </ds:schemaRefs>
+</ds:datastoreItem>
+</file>
+
 <file path=customXml/itemProps4.xml><?xml version="1.0" encoding="utf-8"?>
+<ds:datastoreItem xmlns:ds="http://schemas.openxmlformats.org/officeDocument/2006/customXml" ds:itemID="{B009ADF1-36D5-4F11-8B27-0E70A61131BE}">
+  <ds:schemaRefs>
+    <ds:schemaRef ds:uri="http://schemas.openxmlformats.org/officeDocument/2006/bibliography"/>
+  </ds:schemaRefs>
+</ds:datastoreItem>
+</file>
+
+<file path=customXml/itemProps5.xml><?xml version="1.0" encoding="utf-8"?>
 <ds:datastoreItem xmlns:ds="http://schemas.openxmlformats.org/officeDocument/2006/customXml" ds:itemID="{DEF1F08F-7FAD-494A-A181-358746C6C4FA}">
   <ds:schemaRefs>
     <ds:schemaRef ds:uri="http://schemas.microsoft.com/office/2006/metadata/contentType"/>
@@ -12747,12 +13471,4 @@
     <ds:schemaRef ds:uri="http://schemas.microsoft.com/internal/obd"/>
   </ds:schemaRefs>
 </ds:datastoreItem>
-</file>
-
-<file path=customXml/itemProps5.xml><?xml version="1.0" encoding="utf-8"?>
-<ds:datastoreItem xmlns:ds="http://schemas.openxmlformats.org/officeDocument/2006/customXml" ds:itemID="{B009ADF1-36D5-4F11-8B27-0E70A61131BE}">
-  <ds:schemaRefs>
-    <ds:schemaRef ds:uri="http://schemas.openxmlformats.org/officeDocument/2006/bibliography"/>
-  </ds:schemaRefs>
-</ds:datastoreItem>
 </file>
</xml_diff>